<commit_message>
Update document generation to use latest libraries
</commit_message>
<xml_diff>
--- a/assets/termo.docx
+++ b/assets/termo.docx
@@ -32,7 +32,7 @@
     </w:p>
     <w:p>
       <w:pPr>
-        <w:spacing w:after="160" w:line="259.20000000000005" w:lineRule="auto"/>
+        <w:spacing w:after="160" w:line="259.2000000000001" w:lineRule="auto"/>
         <w:jc w:val="center"/>
         <w:rPr>
           <w:sz w:val="24"/>
@@ -45,13 +45,13 @@
           <w:szCs w:val="24"/>
           <w:rtl w:val="0"/>
         </w:rPr>
-        <w:t xml:space="preserve">Identificação do curso</w:t>
+        <w:t xml:space="preserve">Identificação do Curso</w:t>
       </w:r>
     </w:p>
     <w:tbl>
       <w:tblPr>
         <w:tblStyle w:val="Table1"/>
-        <w:tblW w:w="9071.0" w:type="dxa"/>
+        <w:tblW w:w="9330.0" w:type="dxa"/>
         <w:jc w:val="center"/>
         <w:tblBorders>
           <w:top w:color="000000" w:space="0" w:sz="8" w:val="single"/>
@@ -65,10 +65,10 @@
         <w:tblLook w:val="0600"/>
       </w:tblPr>
       <w:tblGrid>
-        <w:gridCol w:w="9071"/>
+        <w:gridCol w:w="9330"/>
         <w:tblGridChange w:id="0">
           <w:tblGrid>
-            <w:gridCol w:w="9071"/>
+            <w:gridCol w:w="9330"/>
           </w:tblGrid>
         </w:tblGridChange>
       </w:tblGrid>
@@ -106,13 +106,13 @@
                 <w:szCs w:val="24"/>
                 <w:rtl w:val="0"/>
               </w:rPr>
-              <w:t xml:space="preserve">{{</w:t>
+              <w:t xml:space="preserve">{</w:t>
             </w:r>
             <w:r>
               <w:rPr>
                 <w:rtl w:val="0"/>
               </w:rPr>
-              <w:t xml:space="preserve">VAR_CURSO}}</w:t>
+              <w:t xml:space="preserve">VAR_CURSO}</w:t>
             </w:r>
           </w:p>
         </w:tc>
@@ -144,15 +144,14 @@
           <w:szCs w:val="24"/>
           <w:rtl w:val="0"/>
         </w:rPr>
-        <w:t xml:space="preserve">DISCENTE</w:t>
+        <w:t xml:space="preserve">Discente</w:t>
       </w:r>
     </w:p>
     <w:tbl>
       <w:tblPr>
         <w:tblStyle w:val="Table2"/>
         <w:tblW w:w="9315.0" w:type="dxa"/>
-        <w:jc w:val="left"/>
-        <w:tblInd w:w="-254.00000000000003" w:type="dxa"/>
+        <w:jc w:val="center"/>
         <w:tblBorders>
           <w:top w:color="000000" w:space="0" w:sz="4" w:val="single"/>
           <w:left w:color="000000" w:space="0" w:sz="4" w:val="single"/>
@@ -266,21 +265,21 @@
               <w:widowControl w:val="0"/>
               <w:spacing w:line="276" w:lineRule="auto"/>
               <w:jc w:val="center"/>
-              <w:rPr/>
+              <w:rPr>
+                <w:sz w:val="24"/>
+                <w:szCs w:val="24"/>
+              </w:rPr>
             </w:pPr>
             <w:r>
               <w:rPr>
-                <w:sz w:val="20"/>
-                <w:szCs w:val="20"/>
                 <w:rtl w:val="0"/>
               </w:rPr>
-              <w:t xml:space="preserve">{{</w:t>
+              <w:t xml:space="preserve">{VAR_PROCESSO}</w:t>
             </w:r>
             <w:r>
               <w:rPr>
                 <w:rtl w:val="0"/>
               </w:rPr>
-              <w:t xml:space="preserve">VAR_PROCESSO}}</w:t>
             </w:r>
           </w:p>
         </w:tc>
@@ -311,7 +310,7 @@
               <w:rPr>
                 <w:rtl w:val="0"/>
               </w:rPr>
-              <w:t xml:space="preserve">{{VAR_NOME}}</w:t>
+              <w:t xml:space="preserve">{VAR_NOME}</w:t>
             </w:r>
           </w:p>
         </w:tc>
@@ -335,7 +334,7 @@
               <w:rPr>
                 <w:rtl w:val="0"/>
               </w:rPr>
-              <w:t xml:space="preserve">{{VAR_REGIS}}</w:t>
+              <w:t xml:space="preserve">{VAR_REGIS}</w:t>
             </w:r>
           </w:p>
         </w:tc>
@@ -355,7 +354,7 @@
     </w:p>
     <w:p>
       <w:pPr>
-        <w:spacing w:after="160" w:line="259.20000000000005" w:lineRule="auto"/>
+        <w:spacing w:after="160" w:line="259.2000000000001" w:lineRule="auto"/>
         <w:jc w:val="center"/>
         <w:rPr>
           <w:sz w:val="24"/>
@@ -374,8 +373,8 @@
     <w:tbl>
       <w:tblPr>
         <w:tblStyle w:val="Table3"/>
-        <w:tblW w:w="9071.0" w:type="dxa"/>
-        <w:jc w:val="left"/>
+        <w:tblW w:w="9315.0" w:type="dxa"/>
+        <w:jc w:val="center"/>
         <w:tblBorders>
           <w:top w:color="000000" w:space="0" w:sz="8" w:val="single"/>
           <w:left w:color="000000" w:space="0" w:sz="8" w:val="single"/>
@@ -388,10 +387,10 @@
         <w:tblLook w:val="0600"/>
       </w:tblPr>
       <w:tblGrid>
-        <w:gridCol w:w="9071"/>
+        <w:gridCol w:w="9315"/>
         <w:tblGridChange w:id="0">
           <w:tblGrid>
-            <w:gridCol w:w="9071"/>
+            <w:gridCol w:w="9315"/>
           </w:tblGrid>
         </w:tblGridChange>
       </w:tblGrid>
@@ -425,7 +424,7 @@
               <w:rPr>
                 <w:rtl w:val="0"/>
               </w:rPr>
-              <w:t xml:space="preserve">Declaro ter recebido o Certificado/Diploma de Pós-Graduação especificado neste formulário. Declaro ainda estarem em conformidade os dados constantes do Certificado/Diploma.  </w:t>
+              <w:t xml:space="preserve">Declaro ter recebido o Certificado/Diploma de Pós-Graduação especificado neste formulário.        Declaro ainda estarem em conformidade os dados constantes do Certificado/Diploma.  </w:t>
             </w:r>
             <w:r>
               <w:rPr>
@@ -438,7 +437,8 @@
     </w:tbl>
     <w:p>
       <w:pPr>
-        <w:spacing w:after="0" w:line="360" w:lineRule="auto"/>
+        <w:spacing w:after="100" w:before="400" w:line="480" w:lineRule="auto"/>
+        <w:ind w:left="141.73228346456688" w:firstLine="0"/>
         <w:rPr>
           <w:sz w:val="24"/>
           <w:szCs w:val="24"/>
@@ -446,165 +446,31 @@
       </w:pPr>
       <w:r>
         <w:rPr>
-          <w:rtl w:val="0"/>
-        </w:rPr>
-      </w:r>
-    </w:p>
-    <w:p>
-      <w:pPr>
-        <w:spacing w:after="0" w:line="360" w:lineRule="auto"/>
-        <w:rPr>
           <w:sz w:val="24"/>
           <w:szCs w:val="24"/>
-        </w:rPr>
-      </w:pPr>
-      <w:r>
-        <w:rPr>
-          <w:rtl w:val="0"/>
-        </w:rPr>
+          <w:rtl w:val="0"/>
+        </w:rPr>
+        <w:t xml:space="preserve">Niterói, _____/______/________.</w:t>
       </w:r>
     </w:p>
     <w:p>
       <w:pPr>
         <w:spacing w:after="0" w:line="360" w:lineRule="auto"/>
-        <w:rPr>
+        <w:jc w:val="center"/>
+        <w:rPr>
+          <w:b w:val="1"/>
           <w:sz w:val="26"/>
           <w:szCs w:val="26"/>
         </w:rPr>
       </w:pPr>
       <w:r>
         <w:rPr>
-          <w:sz w:val="24"/>
-          <w:szCs w:val="24"/>
-          <w:rtl w:val="0"/>
-        </w:rPr>
-        <w:t xml:space="preserve">Niterói, _____/______/________.</w:t>
-      </w:r>
-      <w:r>
-        <w:rPr>
-          <w:rtl w:val="0"/>
-        </w:rPr>
-      </w:r>
-    </w:p>
-    <w:p>
-      <w:pPr>
-        <w:spacing w:after="0" w:line="360" w:lineRule="auto"/>
-        <w:rPr>
-          <w:sz w:val="24"/>
-          <w:szCs w:val="24"/>
-        </w:rPr>
-      </w:pPr>
-      <w:r>
-        <w:rPr>
-          <w:rtl w:val="0"/>
-        </w:rPr>
-      </w:r>
-    </w:p>
-    <w:p>
-      <w:pPr>
-        <w:spacing w:after="0" w:line="360" w:lineRule="auto"/>
-        <w:jc w:val="center"/>
-        <w:rPr>
+          <w:b w:val="1"/>
           <w:sz w:val="26"/>
           <w:szCs w:val="26"/>
-        </w:rPr>
-      </w:pPr>
-      <w:r>
-        <w:rPr>
-          <w:rtl w:val="0"/>
-        </w:rPr>
-      </w:r>
-      <w:r>
-        <mc:AlternateContent>
-          <mc:Choice Requires="wpg">
-            <w:drawing>
-              <wp:anchor allowOverlap="1" behindDoc="0" distB="0" distT="0" distL="114300" distR="114300" hidden="0" layoutInCell="1" locked="0" relativeHeight="0" simplePos="0">
-                <wp:simplePos x="0" y="0"/>
-                <wp:positionH relativeFrom="column">
-                  <wp:posOffset>635000</wp:posOffset>
-                </wp:positionH>
-                <wp:positionV relativeFrom="paragraph">
-                  <wp:posOffset>215900</wp:posOffset>
-                </wp:positionV>
-                <wp:extent cx="4290060" cy="76200"/>
-                <wp:effectExtent b="0" l="0" r="0" t="0"/>
-                <wp:wrapNone/>
-                <wp:docPr id="10" name=""/>
-                <a:graphic>
-                  <a:graphicData uri="http://schemas.microsoft.com/office/word/2010/wordprocessingShape">
-                    <wps:wsp>
-                      <wps:cNvCnPr/>
-                      <wps:spPr>
-                        <a:xfrm>
-                          <a:off x="3229545" y="3780000"/>
-                          <a:ext cx="4232910" cy="0"/>
-                        </a:xfrm>
-                        <a:prstGeom prst="straightConnector1">
-                          <a:avLst/>
-                        </a:prstGeom>
-                        <a:noFill/>
-                        <a:ln cap="flat" cmpd="sng" w="19050">
-                          <a:solidFill>
-                            <a:schemeClr val="dk1"/>
-                          </a:solidFill>
-                          <a:prstDash val="solid"/>
-                          <a:round/>
-                          <a:headEnd len="sm" w="sm" type="none"/>
-                          <a:tailEnd len="sm" w="sm" type="none"/>
-                        </a:ln>
-                      </wps:spPr>
-                      <wps:bodyPr anchorCtr="0" anchor="ctr" bIns="91425" lIns="91425" spcFirstLastPara="1" rIns="91425" wrap="square" tIns="91425">
-                        <a:noAutofit/>
-                      </wps:bodyPr>
-                    </wps:wsp>
-                  </a:graphicData>
-                </a:graphic>
-              </wp:anchor>
-            </w:drawing>
-          </mc:Choice>
-          <mc:Fallback>
-            <w:drawing>
-              <wp:anchor allowOverlap="1" behindDoc="0" distB="0" distT="0" distL="114300" distR="114300" hidden="0" layoutInCell="1" locked="0" relativeHeight="0" simplePos="0">
-                <wp:simplePos x="0" y="0"/>
-                <wp:positionH relativeFrom="column">
-                  <wp:posOffset>635000</wp:posOffset>
-                </wp:positionH>
-                <wp:positionV relativeFrom="paragraph">
-                  <wp:posOffset>215900</wp:posOffset>
-                </wp:positionV>
-                <wp:extent cx="4290060" cy="76200"/>
-                <wp:effectExtent b="0" l="0" r="0" t="0"/>
-                <wp:wrapNone/>
-                <wp:docPr id="10" name="image2.png"/>
-                <a:graphic>
-                  <a:graphicData uri="http://schemas.openxmlformats.org/drawingml/2006/picture">
-                    <pic:pic>
-                      <pic:nvPicPr>
-                        <pic:cNvPr id="0" name="image2.png"/>
-                        <pic:cNvPicPr preferRelativeResize="0"/>
-                      </pic:nvPicPr>
-                      <pic:blipFill>
-                        <a:blip r:embed="rId7"/>
-                        <a:srcRect/>
-                        <a:stretch>
-                          <a:fillRect/>
-                        </a:stretch>
-                      </pic:blipFill>
-                      <pic:spPr>
-                        <a:xfrm>
-                          <a:off x="0" y="0"/>
-                          <a:ext cx="4290060" cy="76200"/>
-                        </a:xfrm>
-                        <a:prstGeom prst="rect"/>
-                        <a:ln/>
-                      </pic:spPr>
-                    </pic:pic>
-                  </a:graphicData>
-                </a:graphic>
-              </wp:anchor>
-            </w:drawing>
-          </mc:Fallback>
-        </mc:AlternateContent>
+          <w:rtl w:val="0"/>
+        </w:rPr>
+        <w:t xml:space="preserve">______________________________________________________</w:t>
       </w:r>
     </w:p>
     <w:p>
@@ -617,6 +483,21 @@
           <w:rtl w:val="0"/>
         </w:rPr>
         <w:t xml:space="preserve">ASSINATURA DO DISCENTE</w:t>
+      </w:r>
+    </w:p>
+    <w:p>
+      <w:pPr>
+        <w:spacing w:after="100" w:line="240" w:lineRule="auto"/>
+        <w:ind w:left="720" w:firstLine="720"/>
+        <w:rPr/>
+      </w:pPr>
+      <w:r>
+        <w:rPr>
+          <w:rtl w:val="0"/>
+        </w:rPr>
+        <w:t xml:space="preserve">CPF:______________________________________________________</w:t>
+        <w:tab/>
+        <w:tab/>
       </w:r>
     </w:p>
     <w:p>
@@ -629,21 +510,6 @@
         <w:rPr>
           <w:rtl w:val="0"/>
         </w:rPr>
-        <w:t xml:space="preserve">CPF:______________________________________________________</w:t>
-        <w:tab/>
-        <w:tab/>
-      </w:r>
-    </w:p>
-    <w:p>
-      <w:pPr>
-        <w:spacing w:after="0" w:line="240" w:lineRule="auto"/>
-        <w:ind w:left="720" w:firstLine="720"/>
-        <w:rPr/>
-      </w:pPr>
-      <w:r>
-        <w:rPr>
-          <w:rtl w:val="0"/>
-        </w:rPr>
         <w:t xml:space="preserve">RG: ______________________________________________________</w:t>
       </w:r>
     </w:p>
@@ -660,105 +526,23 @@
     </w:p>
     <w:p>
       <w:pPr>
+        <w:spacing w:after="0" w:line="360" w:lineRule="auto"/>
         <w:jc w:val="center"/>
         <w:rPr/>
       </w:pPr>
       <w:r>
         <w:rPr>
-          <w:rtl w:val="0"/>
-        </w:rPr>
-      </w:r>
-      <w:r>
-        <mc:AlternateContent>
-          <mc:Choice Requires="wpg">
-            <w:drawing>
-              <wp:anchor allowOverlap="1" behindDoc="0" distB="0" distT="0" distL="114300" distR="114300" hidden="0" layoutInCell="1" locked="0" relativeHeight="0" simplePos="0">
-                <wp:simplePos x="0" y="0"/>
-                <wp:positionH relativeFrom="column">
-                  <wp:posOffset>635000</wp:posOffset>
-                </wp:positionH>
-                <wp:positionV relativeFrom="paragraph">
-                  <wp:posOffset>165100</wp:posOffset>
-                </wp:positionV>
-                <wp:extent cx="4290060" cy="76200"/>
-                <wp:effectExtent b="0" l="0" r="0" t="0"/>
-                <wp:wrapNone/>
-                <wp:docPr id="11" name=""/>
-                <a:graphic>
-                  <a:graphicData uri="http://schemas.microsoft.com/office/word/2010/wordprocessingShape">
-                    <wps:wsp>
-                      <wps:cNvCnPr/>
-                      <wps:spPr>
-                        <a:xfrm>
-                          <a:off x="3229545" y="3780000"/>
-                          <a:ext cx="4232910" cy="0"/>
-                        </a:xfrm>
-                        <a:prstGeom prst="straightConnector1">
-                          <a:avLst/>
-                        </a:prstGeom>
-                        <a:noFill/>
-                        <a:ln cap="flat" cmpd="sng" w="19050">
-                          <a:solidFill>
-                            <a:schemeClr val="dk1"/>
-                          </a:solidFill>
-                          <a:prstDash val="solid"/>
-                          <a:round/>
-                          <a:headEnd len="sm" w="sm" type="none"/>
-                          <a:tailEnd len="sm" w="sm" type="none"/>
-                        </a:ln>
-                      </wps:spPr>
-                      <wps:bodyPr anchorCtr="0" anchor="ctr" bIns="91425" lIns="91425" spcFirstLastPara="1" rIns="91425" wrap="square" tIns="91425">
-                        <a:noAutofit/>
-                      </wps:bodyPr>
-                    </wps:wsp>
-                  </a:graphicData>
-                </a:graphic>
-              </wp:anchor>
-            </w:drawing>
-          </mc:Choice>
-          <mc:Fallback>
-            <w:drawing>
-              <wp:anchor allowOverlap="1" behindDoc="0" distB="0" distT="0" distL="114300" distR="114300" hidden="0" layoutInCell="1" locked="0" relativeHeight="0" simplePos="0">
-                <wp:simplePos x="0" y="0"/>
-                <wp:positionH relativeFrom="column">
-                  <wp:posOffset>635000</wp:posOffset>
-                </wp:positionH>
-                <wp:positionV relativeFrom="paragraph">
-                  <wp:posOffset>165100</wp:posOffset>
-                </wp:positionV>
-                <wp:extent cx="4290060" cy="76200"/>
-                <wp:effectExtent b="0" l="0" r="0" t="0"/>
-                <wp:wrapNone/>
-                <wp:docPr id="11" name="image3.png"/>
-                <a:graphic>
-                  <a:graphicData uri="http://schemas.openxmlformats.org/drawingml/2006/picture">
-                    <pic:pic>
-                      <pic:nvPicPr>
-                        <pic:cNvPr id="0" name="image3.png"/>
-                        <pic:cNvPicPr preferRelativeResize="0"/>
-                      </pic:nvPicPr>
-                      <pic:blipFill>
-                        <a:blip r:embed="rId7"/>
-                        <a:srcRect/>
-                        <a:stretch>
-                          <a:fillRect/>
-                        </a:stretch>
-                      </pic:blipFill>
-                      <pic:spPr>
-                        <a:xfrm>
-                          <a:off x="0" y="0"/>
-                          <a:ext cx="4290060" cy="76200"/>
-                        </a:xfrm>
-                        <a:prstGeom prst="rect"/>
-                        <a:ln/>
-                      </pic:spPr>
-                    </pic:pic>
-                  </a:graphicData>
-                </a:graphic>
-              </wp:anchor>
-            </w:drawing>
-          </mc:Fallback>
-        </mc:AlternateContent>
+          <w:b w:val="1"/>
+          <w:sz w:val="26"/>
+          <w:szCs w:val="26"/>
+          <w:rtl w:val="0"/>
+        </w:rPr>
+        <w:t xml:space="preserve">______________________________________________________</w:t>
+      </w:r>
+      <w:r>
+        <w:rPr>
+          <w:rtl w:val="0"/>
+        </w:rPr>
       </w:r>
     </w:p>
     <w:p>
@@ -771,13 +555,24 @@
         <w:rPr>
           <w:rtl w:val="0"/>
         </w:rPr>
-        <w:tab/>
         <w:t xml:space="preserve">REPRESENTANTE LEGAL, SE FOR O CASO</w:t>
       </w:r>
     </w:p>
     <w:p>
       <w:pPr>
         <w:spacing w:after="0" w:line="240" w:lineRule="auto"/>
+        <w:jc w:val="center"/>
+        <w:rPr/>
+      </w:pPr>
+      <w:r>
+        <w:rPr>
+          <w:rtl w:val="0"/>
+        </w:rPr>
+      </w:r>
+    </w:p>
+    <w:p>
+      <w:pPr>
+        <w:spacing w:after="100" w:line="240" w:lineRule="auto"/>
         <w:ind w:left="720" w:firstLine="720"/>
         <w:rPr/>
       </w:pPr>
@@ -785,11 +580,12 @@
         <w:rPr>
           <w:rtl w:val="0"/>
         </w:rPr>
-      </w:r>
-    </w:p>
-    <w:p>
-      <w:pPr>
-        <w:spacing w:after="0" w:line="240" w:lineRule="auto"/>
+        <w:t xml:space="preserve">NOME: ___________________________________________________</w:t>
+      </w:r>
+    </w:p>
+    <w:p>
+      <w:pPr>
+        <w:spacing w:after="100" w:line="240" w:lineRule="auto"/>
         <w:ind w:left="720" w:firstLine="720"/>
         <w:rPr/>
       </w:pPr>
@@ -797,12 +593,12 @@
         <w:rPr>
           <w:rtl w:val="0"/>
         </w:rPr>
-        <w:t xml:space="preserve">NOME: ___________________________________________________</w:t>
-      </w:r>
-    </w:p>
-    <w:p>
-      <w:pPr>
-        <w:spacing w:after="0" w:line="240" w:lineRule="auto"/>
+        <w:t xml:space="preserve">CPF:______________________________________________________</w:t>
+      </w:r>
+    </w:p>
+    <w:p>
+      <w:pPr>
+        <w:spacing w:after="100" w:line="240" w:lineRule="auto"/>
         <w:ind w:left="720" w:firstLine="720"/>
         <w:rPr/>
       </w:pPr>
@@ -810,53 +606,18 @@
         <w:rPr>
           <w:rtl w:val="0"/>
         </w:rPr>
-        <w:t xml:space="preserve">CPF:______________________________________________________</w:t>
-        <w:tab/>
-        <w:tab/>
-      </w:r>
-    </w:p>
-    <w:p>
-      <w:pPr>
-        <w:spacing w:after="0" w:line="240" w:lineRule="auto"/>
-        <w:ind w:left="720" w:firstLine="720"/>
-        <w:rPr>
-          <w:sz w:val="26"/>
-          <w:szCs w:val="26"/>
-        </w:rPr>
-      </w:pPr>
-      <w:r>
-        <w:rPr>
-          <w:rtl w:val="0"/>
-        </w:rPr>
         <w:t xml:space="preserve">RG: ______________________________________________________</w:t>
       </w:r>
-      <w:r>
-        <w:rPr>
-          <w:rtl w:val="0"/>
-        </w:rPr>
-      </w:r>
-    </w:p>
-    <w:p>
-      <w:pPr>
-        <w:spacing w:after="0" w:line="240" w:lineRule="auto"/>
-        <w:ind w:left="0" w:firstLine="0"/>
-        <w:rPr/>
-      </w:pPr>
-      <w:r>
-        <w:rPr>
-          <w:rtl w:val="0"/>
-        </w:rPr>
-      </w:r>
     </w:p>
     <w:sectPr>
-      <w:headerReference r:id="rId8" w:type="default"/>
-      <w:headerReference r:id="rId9" w:type="first"/>
-      <w:headerReference r:id="rId10" w:type="even"/>
-      <w:footerReference r:id="rId11" w:type="default"/>
-      <w:footerReference r:id="rId12" w:type="first"/>
-      <w:footerReference r:id="rId13" w:type="even"/>
+      <w:headerReference r:id="rId6" w:type="default"/>
+      <w:headerReference r:id="rId7" w:type="first"/>
+      <w:headerReference r:id="rId8" w:type="even"/>
+      <w:footerReference r:id="rId9" w:type="default"/>
+      <w:footerReference r:id="rId10" w:type="first"/>
+      <w:footerReference r:id="rId11" w:type="even"/>
       <w:pgSz w:h="16838" w:w="11906" w:orient="portrait"/>
-      <w:pgMar w:bottom="1134" w:top="1701" w:left="1701" w:right="1134" w:header="1134" w:footer="708"/>
+      <w:pgMar w:bottom="1133.8582677165355" w:top="1700.7874015748032" w:left="1133.8582677165355" w:right="1133.8582677165355" w:header="1134" w:footer="708"/>
       <w:pgNumType w:start="1"/>
     </w:sectPr>
   </w:body>
@@ -1003,85 +764,26 @@
   <w:p>
     <w:pPr>
       <w:tabs>
-        <w:tab w:val="center" w:leader="none" w:pos="4252"/>
+        <w:tab w:val="center" w:leader="none" w:pos="2406.1417322834645"/>
         <w:tab w:val="right" w:leader="none" w:pos="8504"/>
         <w:tab w:val="left" w:leader="none" w:pos="1905"/>
       </w:tabs>
       <w:spacing w:after="0" w:line="240" w:lineRule="auto"/>
-      <w:ind w:left="720" w:firstLine="720"/>
+      <w:ind w:left="0" w:right="219.8031496063004" w:firstLine="0"/>
+      <w:jc w:val="center"/>
       <w:rPr>
         <w:b w:val="1"/>
       </w:rPr>
     </w:pPr>
     <w:r>
       <w:rPr>
-        <w:rtl w:val="0"/>
-      </w:rPr>
-    </w:r>
-  </w:p>
-  <w:p>
-    <w:pPr>
-      <w:tabs>
-        <w:tab w:val="center" w:leader="none" w:pos="4252"/>
-        <w:tab w:val="right" w:leader="none" w:pos="8504"/>
-        <w:tab w:val="left" w:leader="none" w:pos="1905"/>
-      </w:tabs>
-      <w:spacing w:after="0" w:line="240" w:lineRule="auto"/>
-      <w:jc w:val="center"/>
-      <w:rPr>
         <w:b w:val="1"/>
       </w:rPr>
-    </w:pPr>
-    <w:r>
-      <w:rPr>
-        <w:rtl w:val="0"/>
-      </w:rPr>
-    </w:r>
-  </w:p>
-  <w:p>
-    <w:pPr>
-      <w:keepNext w:val="0"/>
-      <w:keepLines w:val="0"/>
-      <w:widowControl w:val="1"/>
-      <w:pBdr>
-        <w:top w:space="0" w:sz="0" w:val="nil"/>
-        <w:left w:space="0" w:sz="0" w:val="nil"/>
-        <w:bottom w:space="0" w:sz="0" w:val="nil"/>
-        <w:right w:space="0" w:sz="0" w:val="nil"/>
-        <w:between w:space="0" w:sz="0" w:val="nil"/>
-      </w:pBdr>
-      <w:shd w:fill="auto" w:val="clear"/>
-      <w:tabs>
-        <w:tab w:val="center" w:leader="none" w:pos="4252"/>
-        <w:tab w:val="right" w:leader="none" w:pos="8504"/>
-        <w:tab w:val="left" w:leader="none" w:pos="1905"/>
-      </w:tabs>
-      <w:spacing w:after="0" w:before="0" w:line="240" w:lineRule="auto"/>
-      <w:ind w:left="0" w:right="0" w:firstLine="0"/>
-      <w:jc w:val="center"/>
-      <w:rPr>
-        <w:sz w:val="24"/>
-        <w:szCs w:val="24"/>
-      </w:rPr>
-    </w:pPr>
-    <w:r>
-      <w:rPr>
-        <w:sz w:val="24"/>
-        <w:szCs w:val="24"/>
-      </w:rPr>
       <w:drawing>
-        <wp:anchor allowOverlap="1" behindDoc="0" distB="0" distT="0" distL="114300" distR="114300" hidden="0" layoutInCell="1" locked="0" relativeHeight="0" simplePos="0">
-          <wp:simplePos x="0" y="0"/>
-          <wp:positionH relativeFrom="margin">
-            <wp:posOffset>2469465</wp:posOffset>
-          </wp:positionH>
-          <wp:positionV relativeFrom="margin">
-            <wp:posOffset>-754342</wp:posOffset>
-          </wp:positionV>
+        <wp:inline distB="0" distT="0" distL="114300" distR="114300">
           <wp:extent cx="819150" cy="1010285"/>
           <wp:effectExtent b="0" l="0" r="0" t="0"/>
-          <wp:wrapTopAndBottom distB="0" distT="0"/>
-          <wp:docPr id="12" name="image1.png"/>
+          <wp:docPr id="1" name="image1.png"/>
           <a:graphic>
             <a:graphicData uri="http://schemas.openxmlformats.org/drawingml/2006/picture">
               <pic:pic>
@@ -1107,7 +809,7 @@
               </pic:pic>
             </a:graphicData>
           </a:graphic>
-        </wp:anchor>
+        </wp:inline>
       </w:drawing>
     </w:r>
     <w:r>
@@ -1122,7 +824,28 @@
       <w:keepNext w:val="0"/>
       <w:keepLines w:val="0"/>
       <w:widowControl w:val="0"/>
-      <w:spacing w:after="0" w:before="51" w:line="240" w:lineRule="auto"/>
+      <w:spacing w:after="0" w:before="40" w:line="240" w:lineRule="auto"/>
+      <w:ind w:right="202.2047244094489"/>
+      <w:jc w:val="center"/>
+      <w:rPr>
+        <w:b w:val="0"/>
+        <w:sz w:val="24"/>
+        <w:szCs w:val="24"/>
+      </w:rPr>
+    </w:pPr>
+    <w:r>
+      <w:rPr>
+        <w:rtl w:val="0"/>
+      </w:rPr>
+    </w:r>
+  </w:p>
+  <w:p>
+    <w:pPr>
+      <w:pStyle w:val="Heading1"/>
+      <w:keepNext w:val="0"/>
+      <w:keepLines w:val="0"/>
+      <w:widowControl w:val="0"/>
+      <w:spacing w:after="0" w:before="40" w:line="240" w:lineRule="auto"/>
       <w:ind w:right="202.2047244094489"/>
       <w:jc w:val="center"/>
       <w:rPr>
@@ -1138,7 +861,7 @@
         <w:szCs w:val="24"/>
         <w:rtl w:val="0"/>
       </w:rPr>
-      <w:t xml:space="preserve">MINISTÉRIO DA EDUCAÇÃO </w:t>
+      <w:t xml:space="preserve">MINISTÉRIO DA EDUCAÇÃO</w:t>
     </w:r>
   </w:p>
   <w:p>
@@ -1147,7 +870,7 @@
       <w:keepNext w:val="0"/>
       <w:keepLines w:val="0"/>
       <w:widowControl w:val="0"/>
-      <w:spacing w:after="0" w:before="51" w:line="240" w:lineRule="auto"/>
+      <w:spacing w:after="0" w:before="40" w:line="240" w:lineRule="auto"/>
       <w:ind w:right="202.2047244094489"/>
       <w:jc w:val="center"/>
       <w:rPr>
@@ -1169,7 +892,7 @@
   <w:p>
     <w:pPr>
       <w:widowControl w:val="0"/>
-      <w:spacing w:after="0" w:line="240" w:lineRule="auto"/>
+      <w:spacing w:after="0" w:before="40" w:line="240" w:lineRule="auto"/>
       <w:jc w:val="center"/>
       <w:rPr>
         <w:sz w:val="24"/>
@@ -1460,150 +1183,6 @@
       <w:sz w:val="72"/>
       <w:szCs w:val="72"/>
     </w:rPr>
-  </w:style>
-  <w:style w:type="paragraph" w:styleId="Normal" w:default="1">
-    <w:name w:val="normal"/>
-  </w:style>
-  <w:style w:type="table" w:styleId="TableNormal" w:default="1">
-    <w:name w:val="TableNormal"/>
-  </w:style>
-  <w:style w:type="paragraph" w:styleId="Normal" w:default="1">
-    <w:name w:val="normal"/>
-  </w:style>
-  <w:style w:type="table" w:styleId="TableNormal" w:default="1">
-    <w:name w:val="TableNormal"/>
-  </w:style>
-  <w:style w:type="paragraph" w:styleId="Normal" w:default="1">
-    <w:name w:val="normal"/>
-  </w:style>
-  <w:style w:type="table" w:styleId="TableNormal" w:default="1">
-    <w:name w:val="TableNormal"/>
-  </w:style>
-  <w:style w:type="table" w:styleId="Table1">
-    <w:basedOn w:val="TableNormal"/>
-    <w:tblPr>
-      <w:tblStyleRowBandSize w:val="1"/>
-      <w:tblStyleColBandSize w:val="1"/>
-      <w:tblCellMar>
-        <w:top w:w="100.0" w:type="dxa"/>
-        <w:left w:w="100.0" w:type="dxa"/>
-        <w:bottom w:w="100.0" w:type="dxa"/>
-        <w:right w:w="100.0" w:type="dxa"/>
-      </w:tblCellMar>
-    </w:tblPr>
-  </w:style>
-  <w:style w:type="table" w:styleId="Table2">
-    <w:basedOn w:val="TableNormal"/>
-    <w:pPr>
-      <w:spacing w:after="0" w:line="240" w:lineRule="auto"/>
-    </w:pPr>
-    <w:tblPr>
-      <w:tblStyleRowBandSize w:val="1"/>
-      <w:tblStyleColBandSize w:val="1"/>
-      <w:tblCellMar>
-        <w:top w:w="0.0" w:type="dxa"/>
-        <w:left w:w="108.0" w:type="dxa"/>
-        <w:bottom w:w="0.0" w:type="dxa"/>
-        <w:right w:w="108.0" w:type="dxa"/>
-      </w:tblCellMar>
-    </w:tblPr>
-  </w:style>
-  <w:style w:type="table" w:styleId="Table3">
-    <w:basedOn w:val="TableNormal"/>
-    <w:tblPr>
-      <w:tblStyleRowBandSize w:val="1"/>
-      <w:tblStyleColBandSize w:val="1"/>
-      <w:tblCellMar>
-        <w:top w:w="100.0" w:type="dxa"/>
-        <w:left w:w="100.0" w:type="dxa"/>
-        <w:bottom w:w="100.0" w:type="dxa"/>
-        <w:right w:w="100.0" w:type="dxa"/>
-      </w:tblCellMar>
-    </w:tblPr>
-  </w:style>
-  <w:style w:type="table" w:styleId="Table1">
-    <w:basedOn w:val="TableNormal"/>
-    <w:tblPr>
-      <w:tblStyleRowBandSize w:val="1"/>
-      <w:tblStyleColBandSize w:val="1"/>
-      <w:tblCellMar>
-        <w:top w:w="100.0" w:type="dxa"/>
-        <w:left w:w="100.0" w:type="dxa"/>
-        <w:bottom w:w="100.0" w:type="dxa"/>
-        <w:right w:w="100.0" w:type="dxa"/>
-      </w:tblCellMar>
-    </w:tblPr>
-  </w:style>
-  <w:style w:type="table" w:styleId="Table2">
-    <w:basedOn w:val="TableNormal"/>
-    <w:pPr>
-      <w:spacing w:after="0" w:line="240" w:lineRule="auto"/>
-    </w:pPr>
-    <w:tblPr>
-      <w:tblStyleRowBandSize w:val="1"/>
-      <w:tblStyleColBandSize w:val="1"/>
-      <w:tblCellMar>
-        <w:top w:w="0.0" w:type="dxa"/>
-        <w:left w:w="108.0" w:type="dxa"/>
-        <w:bottom w:w="0.0" w:type="dxa"/>
-        <w:right w:w="108.0" w:type="dxa"/>
-      </w:tblCellMar>
-    </w:tblPr>
-  </w:style>
-  <w:style w:type="table" w:styleId="Table3">
-    <w:basedOn w:val="TableNormal"/>
-    <w:tblPr>
-      <w:tblStyleRowBandSize w:val="1"/>
-      <w:tblStyleColBandSize w:val="1"/>
-      <w:tblCellMar>
-        <w:top w:w="100.0" w:type="dxa"/>
-        <w:left w:w="100.0" w:type="dxa"/>
-        <w:bottom w:w="100.0" w:type="dxa"/>
-        <w:right w:w="100.0" w:type="dxa"/>
-      </w:tblCellMar>
-    </w:tblPr>
-  </w:style>
-  <w:style w:type="table" w:styleId="Table1">
-    <w:basedOn w:val="TableNormal"/>
-    <w:tblPr>
-      <w:tblStyleRowBandSize w:val="1"/>
-      <w:tblStyleColBandSize w:val="1"/>
-      <w:tblCellMar>
-        <w:top w:w="100.0" w:type="dxa"/>
-        <w:left w:w="100.0" w:type="dxa"/>
-        <w:bottom w:w="100.0" w:type="dxa"/>
-        <w:right w:w="100.0" w:type="dxa"/>
-      </w:tblCellMar>
-    </w:tblPr>
-  </w:style>
-  <w:style w:type="table" w:styleId="Table2">
-    <w:basedOn w:val="TableNormal"/>
-    <w:pPr>
-      <w:spacing w:after="0" w:line="240" w:lineRule="auto"/>
-    </w:pPr>
-    <w:tblPr>
-      <w:tblStyleRowBandSize w:val="1"/>
-      <w:tblStyleColBandSize w:val="1"/>
-      <w:tblCellMar>
-        <w:top w:w="0.0" w:type="dxa"/>
-        <w:left w:w="108.0" w:type="dxa"/>
-        <w:bottom w:w="0.0" w:type="dxa"/>
-        <w:right w:w="108.0" w:type="dxa"/>
-      </w:tblCellMar>
-    </w:tblPr>
-  </w:style>
-  <w:style w:type="table" w:styleId="Table3">
-    <w:basedOn w:val="TableNormal"/>
-    <w:tblPr>
-      <w:tblStyleRowBandSize w:val="1"/>
-      <w:tblStyleColBandSize w:val="1"/>
-      <w:tblCellMar>
-        <w:top w:w="100.0" w:type="dxa"/>
-        <w:left w:w="100.0" w:type="dxa"/>
-        <w:bottom w:w="100.0" w:type="dxa"/>
-        <w:right w:w="100.0" w:type="dxa"/>
-      </w:tblCellMar>
-    </w:tblPr>
   </w:style>
   <w:style w:type="paragraph" w:styleId="Subtitle">
     <w:name w:val="Subtitle"/>
@@ -1986,19 +1565,4 @@
   </a:objectDefaults>
   <a:extraClrSchemeLst/>
 </a:theme>
-</file>
-
-<file path=customXML/item1.xml><?xml version="1.0" encoding="utf-8"?>
-<go:gDocsCustomXmlDataStorage xmlns:go="http://customooxmlschemas.google.com/" xmlns:r="http://schemas.openxmlformats.org/officeDocument/2006/relationships" uri="GoogleDocsCustomDataVersion2">
-  <go:docsCustomData xmlns:go="http://customooxmlschemas.google.com/" roundtripDataSignature="AMtx7mhsNpfmot7ugZ/Mr/Hy3ijQBa1tIQ==">CgMxLjA4AHIhMXNKdEJWbkwxYTVoZUNINGVKdS1VeW8wU09fQ2tvdlZ0</go:docsCustomData>
-</go:gDocsCustomXmlDataStorage>
-</file>
-
-<file path=customXML/itemProps1.xml><?xml version="1.0" encoding="utf-8"?>
-<ds:datastoreItem xmlns:ds="http://schemas.openxmlformats.org/officeDocument/2006/customXml" ds:itemID="{11111111-1234-1234-1234-123412341234}">
-  <ds:schemaRefs>
-    <ds:schemaRef ds:uri="http://schemas.openxmlformats.org/officeDocument/2006/relationships"/>
-    <ds:schemaRef ds:uri="http://customooxmlschemas.google.com/"/>
-  </ds:schemaRefs>
-</ds:datastoreItem>
 </file>
</xml_diff>